<commit_message>
git link added in documentation
</commit_message>
<xml_diff>
--- a/documentation.docx
+++ b/documentation.docx
@@ -151,132 +151,74 @@
           <w:b/>
           <w:bCs/>
         </w:rPr>
-        <w:t xml:space="preserve">task </w:t>
-      </w:r>
-      <w:r>
-        <w:rPr>
-          <w:rFonts w:eastAsia="Roboto" w:cs="Roboto" w:ascii="Roboto" w:hAnsi="Roboto"/>
-          <w:b/>
-          <w:bCs/>
-        </w:rPr>
-        <w:t>1.</w:t>
-      </w:r>
-      <w:r>
-        <w:rPr>
-          <w:rFonts w:eastAsia="Roboto" w:cs="Roboto" w:ascii="Roboto" w:hAnsi="Roboto"/>
-          <w:b/>
-          <w:bCs/>
-        </w:rPr>
-        <w:t>A</w:t>
-      </w:r>
-      <w:r>
-        <w:rPr>
-          <w:rFonts w:eastAsia="Roboto" w:cs="Roboto" w:ascii="Roboto" w:hAnsi="Roboto"/>
-          <w:b/>
-          <w:bCs/>
-        </w:rPr>
-        <w:t>.A</w:t>
-      </w:r>
-      <w:r>
-        <w:rPr>
-          <w:rFonts w:eastAsia="Roboto" w:cs="Roboto" w:ascii="Roboto" w:hAnsi="Roboto"/>
-          <w:b/>
-          <w:bCs/>
-        </w:rPr>
-        <w:t>)</w:t>
-      </w:r>
-      <w:r>
-        <w:rPr>
-          <w:rFonts w:eastAsia="Roboto" w:cs="Roboto" w:ascii="Roboto" w:hAnsi="Roboto"/>
-        </w:rPr>
-        <w:t xml:space="preserve"> </w:t>
-      </w:r>
-      <w:r>
-        <w:rPr>
-          <w:rFonts w:eastAsia="Roboto" w:cs="Roboto" w:ascii="Roboto" w:hAnsi="Roboto"/>
-        </w:rPr>
-        <w:t xml:space="preserve"> I have created the shell script and put all neccessary commands in that file </w:t>
-      </w:r>
-      <w:r>
-        <w:rPr>
-          <w:rFonts w:eastAsia="Roboto" w:cs="Roboto" w:ascii="Roboto" w:hAnsi="Roboto"/>
-        </w:rPr>
-        <w:t>for creating</w:t>
-      </w:r>
-      <w:r>
-        <w:rPr>
-          <w:rFonts w:eastAsia="Roboto" w:cs="Roboto" w:ascii="Roboto" w:hAnsi="Roboto"/>
-        </w:rPr>
-        <w:t>.</w:t>
-      </w:r>
-    </w:p>
-    <w:p>
-      <w:pPr>
-        <w:pStyle w:val="Normal"/>
-        <w:jc w:val="left"/>
-        <w:rPr>
-          <w:rFonts w:ascii="Roboto" w:hAnsi="Roboto" w:eastAsia="Roboto" w:cs="Roboto"/>
-        </w:rPr>
-      </w:pPr>
-      <w:r>
-        <w:rPr>
-          <w:rFonts w:eastAsia="Roboto" w:cs="Roboto" w:ascii="Roboto" w:hAnsi="Roboto"/>
-        </w:rPr>
-      </w:r>
-    </w:p>
-    <w:p>
-      <w:pPr>
-        <w:pStyle w:val="Normal"/>
-        <w:jc w:val="left"/>
-        <w:rPr>
-          <w:rFonts w:ascii="Roboto" w:hAnsi="Roboto" w:eastAsia="Roboto" w:cs="Roboto"/>
-        </w:rPr>
-      </w:pPr>
-      <w:r>
-        <w:rPr>
-          <w:rFonts w:eastAsia="Roboto" w:cs="Roboto" w:ascii="Roboto" w:hAnsi="Roboto"/>
-        </w:rPr>
-      </w:r>
-    </w:p>
-    <w:p>
-      <w:pPr>
-        <w:pStyle w:val="Normal"/>
-        <w:jc w:val="left"/>
-        <w:rPr>
-          <w:rFonts w:ascii="Roboto" w:hAnsi="Roboto" w:eastAsia="Roboto" w:cs="Roboto"/>
-        </w:rPr>
-      </w:pPr>
-      <w:r>
-        <w:rPr>
-          <w:rFonts w:eastAsia="Roboto" w:cs="Roboto" w:ascii="Roboto" w:hAnsi="Roboto"/>
-        </w:rPr>
-      </w:r>
-    </w:p>
-    <w:p>
-      <w:pPr>
-        <w:pStyle w:val="Normal"/>
-        <w:jc w:val="left"/>
-        <w:rPr>
-          <w:b/>
-          <w:b/>
-          <w:bCs/>
-        </w:rPr>
-      </w:pPr>
-      <w:r>
-        <w:rPr>
-          <w:rFonts w:eastAsia="Roboto" w:cs="Roboto" w:ascii="Roboto" w:hAnsi="Roboto"/>
-          <w:b/>
-          <w:bCs/>
-        </w:rPr>
-        <w:t>1.</w:t>
-      </w:r>
-      <w:r>
-        <w:rPr>
-          <w:rFonts w:eastAsia="Roboto" w:cs="Roboto" w:ascii="Roboto" w:hAnsi="Roboto"/>
-          <w:b/>
-          <w:bCs/>
-        </w:rPr>
-        <w:t>A.A)  KUBEADM INIT</w:t>
+        <w:t>task 1.A.A)</w:t>
+      </w:r>
+      <w:r>
+        <w:rPr>
+          <w:rFonts w:eastAsia="Roboto" w:cs="Roboto" w:ascii="Roboto" w:hAnsi="Roboto"/>
+        </w:rPr>
+        <w:t xml:space="preserve">  I have created the shell script and put all neccessary commands in that file for creating.</w:t>
+      </w:r>
+    </w:p>
+    <w:p>
+      <w:pPr>
+        <w:pStyle w:val="Normal"/>
+        <w:jc w:val="left"/>
+        <w:rPr>
+          <w:rFonts w:ascii="Roboto" w:hAnsi="Roboto" w:eastAsia="Roboto" w:cs="Roboto"/>
+        </w:rPr>
+      </w:pPr>
+      <w:r>
+        <w:rPr>
+          <w:rFonts w:eastAsia="Roboto" w:cs="Roboto" w:ascii="Roboto" w:hAnsi="Roboto"/>
+        </w:rPr>
+      </w:r>
+    </w:p>
+    <w:p>
+      <w:pPr>
+        <w:pStyle w:val="Normal"/>
+        <w:jc w:val="left"/>
+        <w:rPr>
+          <w:rFonts w:ascii="Roboto" w:hAnsi="Roboto" w:eastAsia="Roboto" w:cs="Roboto"/>
+        </w:rPr>
+      </w:pPr>
+      <w:r>
+        <w:rPr>
+          <w:rFonts w:eastAsia="Roboto" w:cs="Roboto" w:ascii="Roboto" w:hAnsi="Roboto"/>
+        </w:rPr>
+      </w:r>
+    </w:p>
+    <w:p>
+      <w:pPr>
+        <w:pStyle w:val="Normal"/>
+        <w:jc w:val="left"/>
+        <w:rPr>
+          <w:rFonts w:ascii="Roboto" w:hAnsi="Roboto" w:eastAsia="Roboto" w:cs="Roboto"/>
+        </w:rPr>
+      </w:pPr>
+      <w:r>
+        <w:rPr>
+          <w:rFonts w:eastAsia="Roboto" w:cs="Roboto" w:ascii="Roboto" w:hAnsi="Roboto"/>
+        </w:rPr>
+      </w:r>
+    </w:p>
+    <w:p>
+      <w:pPr>
+        <w:pStyle w:val="Normal"/>
+        <w:jc w:val="left"/>
+        <w:rPr>
+          <w:b/>
+          <w:b/>
+          <w:bCs/>
+        </w:rPr>
+      </w:pPr>
+      <w:r>
+        <w:rPr>
+          <w:rFonts w:eastAsia="Roboto" w:cs="Roboto" w:ascii="Roboto" w:hAnsi="Roboto"/>
+          <w:b/>
+          <w:bCs/>
+        </w:rPr>
+        <w:t>1.A.A)  KUBEADM INIT</w:t>
       </w:r>
     </w:p>
     <w:p>
@@ -928,87 +870,43 @@
           <w:b/>
           <w:bCs/>
         </w:rPr>
-        <w:t xml:space="preserve">Task </w:t>
-      </w:r>
-      <w:r>
-        <w:rPr>
-          <w:b/>
-          <w:bCs/>
-        </w:rPr>
-        <w:t>1.</w:t>
-      </w:r>
-      <w:r>
-        <w:rPr>
-          <w:b/>
-          <w:bCs/>
-        </w:rPr>
-        <w:t>A</w:t>
-      </w:r>
-      <w:r>
-        <w:rPr>
-          <w:b/>
-          <w:bCs/>
-        </w:rPr>
-        <w:t xml:space="preserve">.B)  </w:t>
-      </w:r>
-      <w:r>
-        <w:rPr>
-          <w:b/>
-          <w:bCs/>
-        </w:rPr>
-        <w:t xml:space="preserve"> KUBEADM RESET</w:t>
-      </w:r>
-    </w:p>
-    <w:p>
-      <w:pPr>
-        <w:pStyle w:val="Normal"/>
-        <w:jc w:val="left"/>
-        <w:rPr>
-          <w:b/>
-          <w:b/>
-          <w:bCs/>
-        </w:rPr>
-      </w:pPr>
-      <w:r>
-        <w:rPr>
-          <w:b/>
-          <w:bCs/>
-        </w:rPr>
-      </w:r>
-    </w:p>
-    <w:p>
-      <w:pPr>
-        <w:pStyle w:val="Normal"/>
-        <w:jc w:val="left"/>
-        <w:rPr>
-          <w:b/>
-          <w:b/>
-          <w:bCs/>
-        </w:rPr>
-      </w:pPr>
-      <w:r>
-        <w:rPr>
-          <w:rFonts w:eastAsia="Roboto" w:cs="Roboto" w:ascii="Roboto" w:hAnsi="Roboto"/>
-          <w:b/>
-          <w:bCs/>
-        </w:rPr>
-        <w:t>File name:- kubeadm</w:t>
-      </w:r>
-      <w:r>
-        <w:rPr>
-          <w:rFonts w:eastAsia="Roboto" w:cs="Roboto" w:ascii="Roboto" w:hAnsi="Roboto"/>
-          <w:b/>
-          <w:bCs/>
-        </w:rPr>
-        <w:t>Reset</w:t>
-      </w:r>
-      <w:r>
-        <w:rPr>
-          <w:rFonts w:eastAsia="Roboto" w:cs="Roboto" w:ascii="Roboto" w:hAnsi="Roboto"/>
-          <w:b/>
-          <w:bCs/>
-        </w:rPr>
-        <w:t>.sh</w:t>
+        <w:t>Task 1.A.B)   KUBEADM RESET</w:t>
+      </w:r>
+    </w:p>
+    <w:p>
+      <w:pPr>
+        <w:pStyle w:val="Normal"/>
+        <w:jc w:val="left"/>
+        <w:rPr>
+          <w:b/>
+          <w:b/>
+          <w:bCs/>
+        </w:rPr>
+      </w:pPr>
+      <w:r>
+        <w:rPr>
+          <w:b/>
+          <w:bCs/>
+        </w:rPr>
+      </w:r>
+    </w:p>
+    <w:p>
+      <w:pPr>
+        <w:pStyle w:val="Normal"/>
+        <w:jc w:val="left"/>
+        <w:rPr>
+          <w:b/>
+          <w:b/>
+          <w:bCs/>
+        </w:rPr>
+      </w:pPr>
+      <w:r>
+        <w:rPr>
+          <w:rFonts w:eastAsia="Roboto" w:cs="Roboto" w:ascii="Roboto" w:hAnsi="Roboto"/>
+          <w:b/>
+          <w:bCs/>
+        </w:rPr>
+        <w:t>File name:- kubeadmReset.sh</w:t>
       </w:r>
     </w:p>
     <w:p>
@@ -1514,34 +1412,7 @@
           <w:bCs w:val="false"/>
           <w:u w:val="none"/>
         </w:rPr>
-        <w:t>1.</w:t>
-      </w:r>
-      <w:r>
-        <w:rPr>
-          <w:rFonts w:eastAsia="Roboto" w:cs="Roboto" w:ascii="Roboto" w:hAnsi="Roboto"/>
-          <w:b w:val="false"/>
-          <w:bCs w:val="false"/>
-          <w:u w:val="none"/>
-        </w:rPr>
-        <w:t>B.</w:t>
-      </w:r>
-      <w:r>
-        <w:rPr>
-          <w:rFonts w:eastAsia="Roboto" w:cs="Roboto" w:ascii="Roboto" w:hAnsi="Roboto"/>
-          <w:b w:val="false"/>
-          <w:bCs w:val="false"/>
-          <w:u w:val="none"/>
-        </w:rPr>
-        <w:t>A</w:t>
-      </w:r>
-      <w:r>
-        <w:rPr>
-          <w:rFonts w:eastAsia="Roboto" w:cs="Roboto" w:ascii="Roboto" w:hAnsi="Roboto"/>
-          <w:b w:val="false"/>
-          <w:bCs w:val="false"/>
-          <w:u w:val="none"/>
-        </w:rPr>
-        <w:t xml:space="preserve"> ) </w:t>
+        <w:t xml:space="preserve">1.B.A ) </w:t>
       </w:r>
       <w:r>
         <w:rPr>
@@ -3989,16 +3860,7 @@
           <w:bCs/>
           <w:u w:val="none"/>
         </w:rPr>
-        <w:t xml:space="preserve"> </w:t>
-      </w:r>
-      <w:r>
-        <w:rPr>
-          <w:rFonts w:eastAsia="Roboto" w:cs="Roboto" w:ascii="Roboto" w:hAnsi="Roboto"/>
-          <w:b/>
-          <w:bCs/>
-          <w:u w:val="none"/>
-        </w:rPr>
-        <w:t>$ kubectl create -f traefik-ingress.yaml</w:t>
+        <w:t xml:space="preserve"> $ kubectl create -f traefik-ingress.yaml</w:t>
       </w:r>
     </w:p>
     <w:p>
@@ -4089,16 +3951,16 @@
           <w:bCs/>
           <w:u w:val="none"/>
         </w:rPr>
-        <w:t xml:space="preserve">Verify the cluster/ingress controller is operational or  not, once things seems good follow below guidelines: </w:t>
-      </w:r>
-      <w:r>
-        <w:rPr>
-          <w:rFonts w:eastAsia="Roboto" w:cs="Roboto" w:ascii="Roboto" w:hAnsi="Roboto"/>
-          <w:b/>
-          <w:bCs/>
-          <w:u w:val="none"/>
-        </w:rPr>
-        <w:t>192.168.1.103:8080</w:t>
+        <w:t>V</w:t>
+      </w:r>
+      <w:r>
+        <w:rPr>
+          <w:rFonts w:eastAsia="Roboto" w:cs="Roboto" w:ascii="Roboto" w:hAnsi="Roboto"/>
+          <w:b/>
+          <w:bCs/>
+          <w:u w:val="none"/>
+        </w:rPr>
+        <w:t>erify the cluster/ingress controller is operational or  not, once things seems good follow below guidelines: 192.168.1.103:8080</w:t>
       </w:r>
     </w:p>
     <w:p>
@@ -4224,15 +4086,7 @@
           <w:b/>
           <w:bCs/>
         </w:rPr>
-        <w:t xml:space="preserve">A. </w:t>
-      </w:r>
-      <w:r>
-        <w:rPr>
-          <w:rFonts w:eastAsia="Roboto" w:cs="Roboto" w:ascii="Roboto" w:hAnsi="Roboto"/>
-          <w:b/>
-          <w:bCs/>
-        </w:rPr>
-        <w:t>Database should be external (deploy external DB on Kubernetes)</w:t>
+        <w:t>A. Database should be external (deploy external DB on Kubernetes)</w:t>
       </w:r>
     </w:p>
     <w:p>
@@ -4255,15 +4109,7 @@
           <w:b/>
           <w:bCs/>
         </w:rPr>
-        <w:t xml:space="preserve">B. </w:t>
-      </w:r>
-      <w:r>
-        <w:rPr>
-          <w:rFonts w:eastAsia="Roboto" w:cs="Roboto" w:ascii="Roboto" w:hAnsi="Roboto"/>
-          <w:b/>
-          <w:bCs/>
-        </w:rPr>
-        <w:t>app should use persistent volumes (hostpath would work here for us)</w:t>
+        <w:t>B. app should use persistent volumes (hostpath would work here for us)</w:t>
       </w:r>
     </w:p>
     <w:p>
@@ -4286,15 +4132,7 @@
           <w:b/>
           <w:bCs/>
         </w:rPr>
-        <w:t xml:space="preserve">C. </w:t>
-      </w:r>
-      <w:r>
-        <w:rPr>
-          <w:rFonts w:eastAsia="Roboto" w:cs="Roboto" w:ascii="Roboto" w:hAnsi="Roboto"/>
-          <w:b/>
-          <w:bCs/>
-        </w:rPr>
-        <w:t xml:space="preserve">ingress name to access via web should be </w:t>
+        <w:t xml:space="preserve">C. ingress name to access via web should be </w:t>
       </w:r>
       <w:r>
         <w:rPr>
@@ -4326,15 +4164,7 @@
           <w:b/>
           <w:bCs/>
         </w:rPr>
-        <w:t xml:space="preserve">D. </w:t>
-      </w:r>
-      <w:r>
-        <w:rPr>
-          <w:rFonts w:eastAsia="Roboto" w:cs="Roboto" w:ascii="Roboto" w:hAnsi="Roboto"/>
-          <w:b/>
-          <w:bCs/>
-        </w:rPr>
-        <w:t>app should always scheduled by tolerating the taint</w:t>
+        <w:t>D. app should always scheduled by tolerating the taint</w:t>
       </w:r>
     </w:p>
     <w:p>
@@ -4357,15 +4187,7 @@
           <w:b/>
           <w:bCs/>
         </w:rPr>
-        <w:t xml:space="preserve">E. </w:t>
-      </w:r>
-      <w:r>
-        <w:rPr>
-          <w:rFonts w:eastAsia="Roboto" w:cs="Roboto" w:ascii="Roboto" w:hAnsi="Roboto"/>
-          <w:b/>
-          <w:bCs/>
-        </w:rPr>
-        <w:t>Demonstrate usage of Readiness and Liveness probe via your application</w:t>
+        <w:t>E. Demonstrate usage of Readiness and Liveness probe via your application</w:t>
       </w:r>
     </w:p>
     <w:p>
@@ -4492,16 +4314,7 @@
           <w:bCs/>
           <w:u w:val="none"/>
         </w:rPr>
-        <w:t xml:space="preserve">: </w:t>
-      </w:r>
-      <w:r>
-        <w:rPr>
-          <w:rFonts w:eastAsia="Roboto" w:cs="Roboto" w:ascii="Roboto" w:hAnsi="Roboto"/>
-          <w:b/>
-          <w:bCs/>
-          <w:u w:val="none"/>
-        </w:rPr>
-        <w:t>Dockerfile</w:t>
+        <w:t>: Dockerfile</w:t>
       </w:r>
     </w:p>
     <w:p>
@@ -4810,43 +4623,7 @@
           <w:bCs/>
           <w:u w:val="none"/>
         </w:rPr>
-        <w:t xml:space="preserve">2.1 </w:t>
-      </w:r>
-      <w:r>
-        <w:rPr>
-          <w:rFonts w:eastAsia="Roboto" w:cs="Roboto" w:ascii="Roboto" w:hAnsi="Roboto"/>
-          <w:b/>
-          <w:bCs/>
-          <w:u w:val="none"/>
-        </w:rPr>
-        <w:t>N</w:t>
-      </w:r>
-      <w:r>
-        <w:rPr>
-          <w:rFonts w:eastAsia="Roboto" w:cs="Roboto" w:ascii="Roboto" w:hAnsi="Roboto"/>
-          <w:b/>
-          <w:bCs/>
-          <w:u w:val="none"/>
-        </w:rPr>
-        <w:t xml:space="preserve">ow </w:t>
-      </w:r>
-      <w:r>
-        <w:rPr>
-          <w:rFonts w:eastAsia="Roboto" w:cs="Roboto" w:ascii="Roboto" w:hAnsi="Roboto"/>
-          <w:b/>
-          <w:bCs/>
-          <w:u w:val="none"/>
-        </w:rPr>
-        <w:t>build and</w:t>
-      </w:r>
-      <w:r>
-        <w:rPr>
-          <w:rFonts w:eastAsia="Roboto" w:cs="Roboto" w:ascii="Roboto" w:hAnsi="Roboto"/>
-          <w:b/>
-          <w:bCs/>
-          <w:u w:val="none"/>
-        </w:rPr>
-        <w:t xml:space="preserve"> push image to the docker hub</w:t>
+        <w:t>2.1 Now build and push image to the docker hub</w:t>
       </w:r>
     </w:p>
     <w:p>
@@ -4891,34 +4668,7 @@
           <w:bCs w:val="false"/>
           <w:u w:val="none"/>
         </w:rPr>
-        <w:t xml:space="preserve">COMMAND - </w:t>
-      </w:r>
-      <w:r>
-        <w:rPr>
-          <w:rFonts w:eastAsia="Roboto" w:cs="Roboto" w:ascii="Roboto" w:hAnsi="Roboto"/>
-          <w:b w:val="false"/>
-          <w:bCs w:val="false"/>
-          <w:u w:val="none"/>
-        </w:rPr>
-        <w:t xml:space="preserve">$ docker build -t </w:t>
-      </w:r>
-      <w:r>
-        <w:rPr>
-          <w:rFonts w:eastAsia="Roboto" w:cs="Roboto" w:ascii="Roboto" w:hAnsi="Roboto"/>
-          <w:b w:val="false"/>
-          <w:bCs w:val="false"/>
-          <w:u w:val="none"/>
-        </w:rPr>
-        <w:t>image-name:version</w:t>
-      </w:r>
-      <w:r>
-        <w:rPr>
-          <w:rFonts w:eastAsia="Roboto" w:cs="Roboto" w:ascii="Roboto" w:hAnsi="Roboto"/>
-          <w:b w:val="false"/>
-          <w:bCs w:val="false"/>
-          <w:u w:val="none"/>
-        </w:rPr>
-        <w:t xml:space="preserve"> .</w:t>
+        <w:t>COMMAND - $ docker build -t image-name:version .</w:t>
       </w:r>
     </w:p>
     <w:p>
@@ -4943,16 +4693,7 @@
         </w:rPr>
         <w:tab/>
         <w:tab/>
-        <w:t xml:space="preserve">  </w:t>
-      </w:r>
-      <w:r>
-        <w:rPr>
-          <w:rFonts w:eastAsia="Roboto" w:cs="Roboto" w:ascii="Roboto" w:hAnsi="Roboto"/>
-          <w:b w:val="false"/>
-          <w:bCs w:val="false"/>
-          <w:u w:val="none"/>
-        </w:rPr>
-        <w:t>$ docker tag &lt;imageID&gt; docker-repo/image-name:version</w:t>
+        <w:t xml:space="preserve">  $ docker tag &lt;imageID&gt; docker-repo/image-name:version</w:t>
       </w:r>
     </w:p>
     <w:p>
@@ -5028,18 +4769,7 @@
           <w:szCs w:val="28"/>
           <w:u w:val="single"/>
         </w:rPr>
-        <w:t xml:space="preserve">2.2 </w:t>
-      </w:r>
-      <w:r>
-        <w:rPr>
-          <w:rFonts w:eastAsia="Roboto" w:cs="Roboto" w:ascii="Roboto" w:hAnsi="Roboto"/>
-          <w:b/>
-          <w:bCs/>
-          <w:sz w:val="28"/>
-          <w:szCs w:val="28"/>
-          <w:u w:val="single"/>
-        </w:rPr>
-        <w:t>Create the persistent volume for application</w:t>
+        <w:t>2.2 Create the persistent volume for application</w:t>
       </w:r>
     </w:p>
     <w:p>
@@ -6723,18 +6453,7 @@
           <w:szCs w:val="28"/>
           <w:u w:val="single"/>
         </w:rPr>
-        <w:t xml:space="preserve">Create Deployment for php app, mysql and phpmyadmin </w:t>
-      </w:r>
-      <w:r>
-        <w:rPr>
-          <w:rFonts w:eastAsia="Roboto" w:cs="Roboto" w:ascii="Roboto" w:hAnsi="Roboto"/>
-          <w:b/>
-          <w:bCs/>
-          <w:sz w:val="28"/>
-          <w:szCs w:val="28"/>
-          <w:u w:val="single"/>
-        </w:rPr>
-        <w:t>in single file :</w:t>
+        <w:t>Create Deployment for php app, mysql and phpmyadmin in single file :</w:t>
       </w:r>
     </w:p>
     <w:p>
@@ -9968,16 +9687,7 @@
           <w:bCs/>
           <w:u w:val="none"/>
         </w:rPr>
-        <w:t xml:space="preserve"> - </w:t>
-      </w:r>
-      <w:r>
-        <w:rPr>
-          <w:rFonts w:eastAsia="Roboto" w:cs="Roboto" w:ascii="Roboto" w:hAnsi="Roboto"/>
-          <w:b/>
-          <w:bCs/>
-          <w:u w:val="none"/>
-        </w:rPr>
-        <w:t>$ kubectl create -f webserver.yaml</w:t>
+        <w:t xml:space="preserve"> - $ kubectl create -f webserver.yaml</w:t>
       </w:r>
     </w:p>
     <w:p>
@@ -12040,16 +11750,7 @@
           <w:bCs/>
           <w:u w:val="none"/>
         </w:rPr>
-        <w:t xml:space="preserve">2.5 </w:t>
-      </w:r>
-      <w:r>
-        <w:rPr>
-          <w:rFonts w:eastAsia="Roboto" w:cs="Roboto" w:ascii="Roboto" w:hAnsi="Roboto"/>
-          <w:b/>
-          <w:bCs/>
-          <w:u w:val="none"/>
-        </w:rPr>
-        <w:t>Create ingress-Resource file</w:t>
+        <w:t>2.5 Create ingress-Resource file</w:t>
       </w:r>
     </w:p>
     <w:p>
@@ -12722,16 +12423,7 @@
           <w:bCs/>
           <w:u w:val="none"/>
         </w:rPr>
-        <w:t xml:space="preserve">SCREENSHOTS – </w:t>
-      </w:r>
-      <w:r>
-        <w:rPr>
-          <w:rFonts w:eastAsia="Roboto" w:cs="Roboto" w:ascii="Roboto" w:hAnsi="Roboto"/>
-          <w:b/>
-          <w:bCs/>
-          <w:u w:val="none"/>
-        </w:rPr>
-        <w:t>traefik-ingress-controller</w:t>
+        <w:t>SCREENSHOTS – traefik-ingress-controller</w:t>
       </w:r>
     </w:p>
     <w:p>
@@ -13582,18 +13274,7 @@
           <w:szCs w:val="24"/>
           <w:u w:val="none"/>
         </w:rPr>
-        <w:t xml:space="preserve">Step </w:t>
-      </w:r>
-      <w:r>
-        <w:rPr>
-          <w:rFonts w:eastAsia="Roboto" w:cs="Roboto" w:ascii="Roboto" w:hAnsi="Roboto"/>
-          <w:b/>
-          <w:bCs/>
-          <w:sz w:val="24"/>
-          <w:szCs w:val="24"/>
-          <w:u w:val="none"/>
-        </w:rPr>
-        <w:t>2</w:t>
+        <w:t>Step 2</w:t>
       </w:r>
       <w:r>
         <w:rPr>
@@ -13615,8 +13296,22 @@
           <w:szCs w:val="24"/>
           <w:u w:val="none"/>
         </w:rPr>
-        <w:t xml:space="preserve">$ helm install </w:t>
-      </w:r>
+        <w:t>$ helm install promgraf promgraf/ -n nirmal</w:t>
+      </w:r>
+    </w:p>
+    <w:p>
+      <w:pPr>
+        <w:pStyle w:val="Normal"/>
+        <w:ind w:left="0" w:right="0" w:hanging="0"/>
+        <w:jc w:val="left"/>
+        <w:rPr>
+          <w:rFonts w:ascii="Roboto" w:hAnsi="Roboto" w:eastAsia="Roboto" w:cs="Roboto"/>
+          <w:b w:val="false"/>
+          <w:b w:val="false"/>
+          <w:bCs w:val="false"/>
+          <w:u w:val="none"/>
+        </w:rPr>
+      </w:pPr>
       <w:r>
         <w:rPr>
           <w:rFonts w:eastAsia="Roboto" w:cs="Roboto" w:ascii="Roboto" w:hAnsi="Roboto"/>
@@ -13626,54 +13321,7 @@
           <w:szCs w:val="24"/>
           <w:u w:val="none"/>
         </w:rPr>
-        <w:t>promgraf promgraf/ -n nirmal</w:t>
-      </w:r>
-    </w:p>
-    <w:p>
-      <w:pPr>
-        <w:pStyle w:val="Normal"/>
-        <w:ind w:left="0" w:right="0" w:hanging="0"/>
-        <w:jc w:val="left"/>
-        <w:rPr>
-          <w:rFonts w:ascii="Roboto" w:hAnsi="Roboto" w:eastAsia="Roboto" w:cs="Roboto"/>
-          <w:b w:val="false"/>
-          <w:b w:val="false"/>
-          <w:bCs w:val="false"/>
-          <w:u w:val="none"/>
-        </w:rPr>
-      </w:pPr>
-      <w:r>
-        <w:rPr>
-          <w:rFonts w:eastAsia="Roboto" w:cs="Roboto" w:ascii="Roboto" w:hAnsi="Roboto"/>
-          <w:b/>
-          <w:bCs/>
-          <w:sz w:val="24"/>
-          <w:szCs w:val="24"/>
-          <w:u w:val="none"/>
-        </w:rPr>
-        <w:t xml:space="preserve">Step </w:t>
-      </w:r>
-      <w:r>
-        <w:rPr>
-          <w:rFonts w:eastAsia="Roboto" w:cs="Roboto" w:ascii="Roboto" w:hAnsi="Roboto"/>
-          <w:b/>
-          <w:bCs/>
-          <w:sz w:val="24"/>
-          <w:szCs w:val="24"/>
-          <w:u w:val="none"/>
-        </w:rPr>
-        <w:t>3</w:t>
-      </w:r>
-      <w:r>
-        <w:rPr>
-          <w:rFonts w:eastAsia="Roboto" w:cs="Roboto" w:ascii="Roboto" w:hAnsi="Roboto"/>
-          <w:b/>
-          <w:bCs/>
-          <w:sz w:val="24"/>
-          <w:szCs w:val="24"/>
-          <w:u w:val="none"/>
-        </w:rPr>
-        <w:t xml:space="preserve"> - </w:t>
+        <w:t xml:space="preserve">Step 3 - </w:t>
       </w:r>
       <w:r>
         <w:rPr>
@@ -14049,75 +13697,14 @@
         <w:t xml:space="preserve">password - </w:t>
       </w:r>
       <w:r>
-        <w:rPr>
-          <w:rFonts w:eastAsia="Roboto" w:cs="Roboto" w:ascii="Roboto" w:hAnsi="Roboto"/>
-          <w:b w:val="false"/>
-          <w:bCs w:val="false"/>
-          <w:sz w:val="24"/>
-          <w:szCs w:val="24"/>
-          <w:u w:val="none"/>
-        </w:rPr>
-        <w:t>nirmal</w:t>
-      </w:r>
-    </w:p>
-    <w:p>
-      <w:pPr>
-        <w:pStyle w:val="Normal"/>
-        <w:ind w:left="0" w:right="0" w:hanging="0"/>
-        <w:jc w:val="left"/>
-        <w:rPr>
-          <w:rFonts w:ascii="Roboto" w:hAnsi="Roboto" w:eastAsia="Roboto" w:cs="Roboto"/>
-          <w:b w:val="false"/>
-          <w:b w:val="false"/>
-          <w:bCs w:val="false"/>
-          <w:sz w:val="24"/>
-          <w:szCs w:val="24"/>
-          <w:u w:val="none"/>
-        </w:rPr>
-      </w:pPr>
-      <w:r>
-        <w:rPr>
-          <w:rFonts w:eastAsia="Roboto" w:cs="Roboto" w:ascii="Roboto" w:hAnsi="Roboto"/>
-          <w:b w:val="false"/>
-          <w:bCs w:val="false"/>
-          <w:sz w:val="24"/>
-          <w:szCs w:val="24"/>
-          <w:u w:val="none"/>
-        </w:rPr>
-      </w:r>
-    </w:p>
-    <w:p>
-      <w:pPr>
-        <w:pStyle w:val="Normal"/>
-        <w:ind w:left="0" w:right="0" w:hanging="0"/>
-        <w:jc w:val="left"/>
-        <w:rPr>
-          <w:rFonts w:ascii="Roboto" w:hAnsi="Roboto" w:eastAsia="Roboto" w:cs="Roboto"/>
-          <w:b w:val="false"/>
-          <w:b w:val="false"/>
-          <w:bCs w:val="false"/>
-          <w:sz w:val="24"/>
-          <w:szCs w:val="24"/>
-          <w:u w:val="none"/>
-        </w:rPr>
-      </w:pPr>
-      <w:r>
-        <w:rPr>
-          <w:rFonts w:eastAsia="Roboto" w:cs="Roboto" w:ascii="Roboto" w:hAnsi="Roboto"/>
-          <w:b w:val="false"/>
-          <w:bCs w:val="false"/>
-          <w:sz w:val="24"/>
-          <w:szCs w:val="24"/>
-          <w:u w:val="none"/>
-        </w:rPr>
         <w:drawing>
           <wp:anchor behindDoc="0" distT="0" distB="0" distL="0" distR="0" simplePos="0" locked="0" layoutInCell="1" allowOverlap="1" relativeHeight="21">
             <wp:simplePos x="0" y="0"/>
             <wp:positionH relativeFrom="column">
-              <wp:align>center</wp:align>
+              <wp:posOffset>62230</wp:posOffset>
             </wp:positionH>
             <wp:positionV relativeFrom="paragraph">
-              <wp:posOffset>635</wp:posOffset>
+              <wp:posOffset>352425</wp:posOffset>
             </wp:positionV>
             <wp:extent cx="6120130" cy="2301875"/>
             <wp:effectExtent l="0" t="0" r="0" b="0"/>
@@ -14156,6 +13743,194 @@
           </wp:anchor>
         </w:drawing>
       </w:r>
+      <w:r>
+        <w:rPr>
+          <w:rFonts w:eastAsia="Roboto" w:cs="Roboto" w:ascii="Roboto" w:hAnsi="Roboto"/>
+          <w:b w:val="false"/>
+          <w:bCs w:val="false"/>
+          <w:sz w:val="24"/>
+          <w:szCs w:val="24"/>
+          <w:u w:val="none"/>
+        </w:rPr>
+        <w:t>n</w:t>
+      </w:r>
+      <w:r>
+        <w:rPr>
+          <w:rFonts w:eastAsia="Roboto" w:cs="Roboto" w:ascii="Roboto" w:hAnsi="Roboto"/>
+          <w:b w:val="false"/>
+          <w:bCs w:val="false"/>
+          <w:sz w:val="24"/>
+          <w:szCs w:val="24"/>
+          <w:u w:val="none"/>
+        </w:rPr>
+        <w:t>irmal</w:t>
+      </w:r>
+    </w:p>
+    <w:p>
+      <w:pPr>
+        <w:pStyle w:val="Normal"/>
+        <w:ind w:left="0" w:right="0" w:hanging="0"/>
+        <w:jc w:val="left"/>
+        <w:rPr/>
+      </w:pPr>
+      <w:r>
+        <w:rPr/>
+      </w:r>
+    </w:p>
+    <w:p>
+      <w:pPr>
+        <w:pStyle w:val="Normal"/>
+        <w:ind w:left="0" w:right="0" w:hanging="0"/>
+        <w:jc w:val="left"/>
+        <w:rPr/>
+      </w:pPr>
+      <w:r>
+        <w:rPr/>
+        <mc:AlternateContent>
+          <mc:Choice Requires="wps">
+            <w:drawing>
+              <wp:anchor behindDoc="0" distT="0" distB="0" distL="0" distR="0" simplePos="0" locked="0" layoutInCell="1" allowOverlap="1" relativeHeight="23">
+                <wp:simplePos x="0" y="0"/>
+                <wp:positionH relativeFrom="column">
+                  <wp:posOffset>1059815</wp:posOffset>
+                </wp:positionH>
+                <wp:positionV relativeFrom="paragraph">
+                  <wp:posOffset>3310255</wp:posOffset>
+                </wp:positionV>
+                <wp:extent cx="2696210" cy="534035"/>
+                <wp:effectExtent l="0" t="0" r="0" b="0"/>
+                <wp:wrapNone/>
+                <wp:docPr id="22" name="Shape1"/>
+                <a:graphic xmlns:a="http://schemas.openxmlformats.org/drawingml/2006/main">
+                  <a:graphicData uri="http://schemas.microsoft.com/office/word/2010/wordprocessingShape">
+                    <wps:wsp>
+                      <wps:cNvSpPr txBox="1"/>
+                      <wps:spPr>
+                        <a:xfrm>
+                          <a:off x="0" y="0"/>
+                          <a:ext cx="2695680" cy="533520"/>
+                        </a:xfrm>
+                        <a:prstGeom prst="rect">
+                          <a:avLst/>
+                        </a:prstGeom>
+                        <a:noFill/>
+                        <a:ln>
+                          <a:noFill/>
+                        </a:ln>
+                      </wps:spPr>
+                      <wps:bodyPr/>
+                    </wps:wsp>
+                  </a:graphicData>
+                </a:graphic>
+              </wp:anchor>
+            </w:drawing>
+          </mc:Choice>
+          <mc:Fallback>
+            <w:pict>
+              <v:shapetype id="shapetype_202" coordsize="21600,21600" o:spt="202" path="m,l,21600l21600,21600l21600,xe">
+                <v:stroke joinstyle="miter"/>
+                <v:path gradientshapeok="t" o:connecttype="rect"/>
+              </v:shapetype>
+              <v:shape id="shape_0" ID="Shape1" stroked="f" style="position:absolute;margin-left:83.45pt;margin-top:260.65pt;width:212.2pt;height:41.95pt" type="shapetype_202">
+                <w10:wrap type="none"/>
+                <v:fill o:detectmouseclick="t" on="false"/>
+                <v:stroke color="black" joinstyle="round" endcap="flat"/>
+              </v:shape>
+            </w:pict>
+          </mc:Fallback>
+        </mc:AlternateContent>
+        <mc:AlternateContent>
+          <mc:Choice Requires="wps">
+            <w:drawing>
+              <wp:anchor behindDoc="0" distT="0" distB="0" distL="0" distR="0" simplePos="0" locked="0" layoutInCell="1" allowOverlap="1" relativeHeight="24">
+                <wp:simplePos x="0" y="0"/>
+                <wp:positionH relativeFrom="column">
+                  <wp:posOffset>1345565</wp:posOffset>
+                </wp:positionH>
+                <wp:positionV relativeFrom="paragraph">
+                  <wp:posOffset>3224530</wp:posOffset>
+                </wp:positionV>
+                <wp:extent cx="2296160" cy="176530"/>
+                <wp:effectExtent l="0" t="0" r="0" b="0"/>
+                <wp:wrapNone/>
+                <wp:docPr id="23" name="Shape2"/>
+                <a:graphic xmlns:a="http://schemas.openxmlformats.org/drawingml/2006/main">
+                  <a:graphicData uri="http://schemas.microsoft.com/office/word/2010/wordprocessingShape">
+                    <wps:wsp>
+                      <wps:cNvSpPr txBox="1"/>
+                      <wps:spPr>
+                        <a:xfrm>
+                          <a:off x="0" y="0"/>
+                          <a:ext cx="2295360" cy="176040"/>
+                        </a:xfrm>
+                        <a:prstGeom prst="rect">
+                          <a:avLst/>
+                        </a:prstGeom>
+                        <a:noFill/>
+                        <a:ln>
+                          <a:noFill/>
+                        </a:ln>
+                      </wps:spPr>
+                      <wps:bodyPr/>
+                    </wps:wsp>
+                  </a:graphicData>
+                </a:graphic>
+              </wp:anchor>
+            </w:drawing>
+          </mc:Choice>
+          <mc:Fallback>
+            <w:pict>
+              <v:shape id="shape_0" ID="Shape2" stroked="f" style="position:absolute;margin-left:105.95pt;margin-top:253.9pt;width:180.7pt;height:13.8pt" type="shapetype_202">
+                <w10:wrap type="none"/>
+                <v:fill o:detectmouseclick="t" on="false"/>
+                <v:stroke color="black" joinstyle="round" endcap="flat"/>
+              </v:shape>
+            </w:pict>
+          </mc:Fallback>
+        </mc:AlternateContent>
+      </w:r>
+    </w:p>
+    <w:p>
+      <w:pPr>
+        <w:pStyle w:val="Normal"/>
+        <w:ind w:left="0" w:right="0" w:hanging="0"/>
+        <w:jc w:val="left"/>
+        <w:rPr/>
+      </w:pPr>
+      <w:r>
+        <w:rPr/>
+      </w:r>
+    </w:p>
+    <w:p>
+      <w:pPr>
+        <w:pStyle w:val="Normal"/>
+        <w:ind w:left="0" w:right="0" w:hanging="0"/>
+        <w:jc w:val="left"/>
+        <w:rPr/>
+      </w:pPr>
+      <w:r>
+        <w:rPr/>
+      </w:r>
+    </w:p>
+    <w:p>
+      <w:pPr>
+        <w:pStyle w:val="Normal"/>
+        <w:ind w:left="0" w:right="0" w:hanging="0"/>
+        <w:jc w:val="left"/>
+        <w:rPr/>
+      </w:pPr>
+      <w:r>
+        <w:rPr/>
+        <w:t xml:space="preserve">GitHub Repo Link : - </w:t>
+      </w:r>
+      <w:hyperlink r:id="rId24">
+        <w:r>
+          <w:rPr>
+            <w:rStyle w:val="InternetLink"/>
+          </w:rPr>
+          <w:t>https://github.com/nirmalsingh7950/finalTask-Version-0.1</w:t>
+        </w:r>
+      </w:hyperlink>
     </w:p>
     <w:sectPr>
       <w:type w:val="nextPage"/>
@@ -14170,228 +13945,6 @@
 </w:document>
 </file>
 
-<file path=word/numbering.xml><?xml version="1.0" encoding="utf-8"?>
-<w:numbering xmlns:w="http://schemas.openxmlformats.org/wordprocessingml/2006/main" xmlns:o="urn:schemas-microsoft-com:office:office" xmlns:r="http://schemas.openxmlformats.org/officeDocument/2006/relationships" xmlns:v="urn:schemas-microsoft-com:vml">
-  <w:abstractNum w:abstractNumId="1">
-    <w:lvl w:ilvl="0">
-      <w:start w:val="1"/>
-      <w:numFmt w:val="bullet"/>
-      <w:lvlText w:val=""/>
-      <w:lvlJc w:val="left"/>
-      <w:pPr>
-        <w:ind w:left="720" w:hanging="360"/>
-      </w:pPr>
-      <w:rPr>
-        <w:rFonts w:ascii="Wingdings" w:hAnsi="Wingdings" w:cs="Wingdings" w:hint="default"/>
-        <w:u w:val="none"/>
-      </w:rPr>
-    </w:lvl>
-    <w:lvl w:ilvl="1">
-      <w:start w:val="1"/>
-      <w:numFmt w:val="bullet"/>
-      <w:lvlText w:val=""/>
-      <w:lvlJc w:val="left"/>
-      <w:pPr>
-        <w:ind w:left="1440" w:hanging="360"/>
-      </w:pPr>
-      <w:rPr>
-        <w:rFonts w:ascii="Wingdings 2" w:hAnsi="Wingdings 2" w:cs="Wingdings 2" w:hint="default"/>
-        <w:u w:val="none"/>
-      </w:rPr>
-    </w:lvl>
-    <w:lvl w:ilvl="2">
-      <w:start w:val="1"/>
-      <w:numFmt w:val="bullet"/>
-      <w:lvlText w:val="■"/>
-      <w:lvlJc w:val="left"/>
-      <w:pPr>
-        <w:ind w:left="2160" w:hanging="360"/>
-      </w:pPr>
-      <w:rPr>
-        <w:rFonts w:ascii="OpenSymbol" w:hAnsi="OpenSymbol" w:cs="OpenSymbol" w:hint="default"/>
-        <w:u w:val="none"/>
-      </w:rPr>
-    </w:lvl>
-    <w:lvl w:ilvl="3">
-      <w:start w:val="1"/>
-      <w:numFmt w:val="bullet"/>
-      <w:lvlText w:val=""/>
-      <w:lvlJc w:val="left"/>
-      <w:pPr>
-        <w:ind w:left="2880" w:hanging="360"/>
-      </w:pPr>
-      <w:rPr>
-        <w:rFonts w:ascii="Wingdings" w:hAnsi="Wingdings" w:cs="Wingdings" w:hint="default"/>
-        <w:u w:val="none"/>
-      </w:rPr>
-    </w:lvl>
-    <w:lvl w:ilvl="4">
-      <w:start w:val="1"/>
-      <w:numFmt w:val="bullet"/>
-      <w:lvlText w:val=""/>
-      <w:lvlJc w:val="left"/>
-      <w:pPr>
-        <w:ind w:left="3600" w:hanging="360"/>
-      </w:pPr>
-      <w:rPr>
-        <w:rFonts w:ascii="Wingdings 2" w:hAnsi="Wingdings 2" w:cs="Wingdings 2" w:hint="default"/>
-        <w:u w:val="none"/>
-      </w:rPr>
-    </w:lvl>
-    <w:lvl w:ilvl="5">
-      <w:start w:val="1"/>
-      <w:numFmt w:val="bullet"/>
-      <w:lvlText w:val="■"/>
-      <w:lvlJc w:val="left"/>
-      <w:pPr>
-        <w:ind w:left="4320" w:hanging="360"/>
-      </w:pPr>
-      <w:rPr>
-        <w:rFonts w:ascii="OpenSymbol" w:hAnsi="OpenSymbol" w:cs="OpenSymbol" w:hint="default"/>
-        <w:u w:val="none"/>
-      </w:rPr>
-    </w:lvl>
-    <w:lvl w:ilvl="6">
-      <w:start w:val="1"/>
-      <w:numFmt w:val="bullet"/>
-      <w:lvlText w:val=""/>
-      <w:lvlJc w:val="left"/>
-      <w:pPr>
-        <w:ind w:left="5040" w:hanging="360"/>
-      </w:pPr>
-      <w:rPr>
-        <w:rFonts w:ascii="Wingdings" w:hAnsi="Wingdings" w:cs="Wingdings" w:hint="default"/>
-        <w:u w:val="none"/>
-      </w:rPr>
-    </w:lvl>
-    <w:lvl w:ilvl="7">
-      <w:start w:val="1"/>
-      <w:numFmt w:val="bullet"/>
-      <w:lvlText w:val=""/>
-      <w:lvlJc w:val="left"/>
-      <w:pPr>
-        <w:ind w:left="5760" w:hanging="360"/>
-      </w:pPr>
-      <w:rPr>
-        <w:rFonts w:ascii="Wingdings 2" w:hAnsi="Wingdings 2" w:cs="Wingdings 2" w:hint="default"/>
-        <w:u w:val="none"/>
-      </w:rPr>
-    </w:lvl>
-    <w:lvl w:ilvl="8">
-      <w:start w:val="1"/>
-      <w:numFmt w:val="bullet"/>
-      <w:lvlText w:val="■"/>
-      <w:lvlJc w:val="left"/>
-      <w:pPr>
-        <w:ind w:left="6480" w:hanging="360"/>
-      </w:pPr>
-      <w:rPr>
-        <w:rFonts w:ascii="OpenSymbol" w:hAnsi="OpenSymbol" w:cs="OpenSymbol" w:hint="default"/>
-        <w:u w:val="none"/>
-      </w:rPr>
-    </w:lvl>
-  </w:abstractNum>
-  <w:abstractNum w:abstractNumId="2">
-    <w:lvl w:ilvl="0">
-      <w:start w:val="1"/>
-      <w:numFmt w:val="none"/>
-      <w:suff w:val="nothing"/>
-      <w:lvlText w:val=""/>
-      <w:lvlJc w:val="left"/>
-      <w:pPr>
-        <w:ind w:left="0" w:hanging="0"/>
-      </w:pPr>
-    </w:lvl>
-    <w:lvl w:ilvl="1">
-      <w:start w:val="1"/>
-      <w:numFmt w:val="none"/>
-      <w:suff w:val="nothing"/>
-      <w:lvlText w:val=""/>
-      <w:lvlJc w:val="left"/>
-      <w:pPr>
-        <w:ind w:left="0" w:hanging="0"/>
-      </w:pPr>
-    </w:lvl>
-    <w:lvl w:ilvl="2">
-      <w:start w:val="1"/>
-      <w:numFmt w:val="none"/>
-      <w:suff w:val="nothing"/>
-      <w:lvlText w:val=""/>
-      <w:lvlJc w:val="left"/>
-      <w:pPr>
-        <w:ind w:left="0" w:hanging="0"/>
-      </w:pPr>
-    </w:lvl>
-    <w:lvl w:ilvl="3">
-      <w:start w:val="1"/>
-      <w:numFmt w:val="none"/>
-      <w:suff w:val="nothing"/>
-      <w:lvlText w:val=""/>
-      <w:lvlJc w:val="left"/>
-      <w:pPr>
-        <w:ind w:left="0" w:hanging="0"/>
-      </w:pPr>
-    </w:lvl>
-    <w:lvl w:ilvl="4">
-      <w:start w:val="1"/>
-      <w:numFmt w:val="none"/>
-      <w:suff w:val="nothing"/>
-      <w:lvlText w:val=""/>
-      <w:lvlJc w:val="left"/>
-      <w:pPr>
-        <w:ind w:left="0" w:hanging="0"/>
-      </w:pPr>
-    </w:lvl>
-    <w:lvl w:ilvl="5">
-      <w:start w:val="1"/>
-      <w:numFmt w:val="none"/>
-      <w:suff w:val="nothing"/>
-      <w:lvlText w:val=""/>
-      <w:lvlJc w:val="left"/>
-      <w:pPr>
-        <w:ind w:left="0" w:hanging="0"/>
-      </w:pPr>
-    </w:lvl>
-    <w:lvl w:ilvl="6">
-      <w:start w:val="1"/>
-      <w:numFmt w:val="none"/>
-      <w:suff w:val="nothing"/>
-      <w:lvlText w:val=""/>
-      <w:lvlJc w:val="left"/>
-      <w:pPr>
-        <w:ind w:left="0" w:hanging="0"/>
-      </w:pPr>
-    </w:lvl>
-    <w:lvl w:ilvl="7">
-      <w:start w:val="1"/>
-      <w:numFmt w:val="none"/>
-      <w:suff w:val="nothing"/>
-      <w:lvlText w:val=""/>
-      <w:lvlJc w:val="left"/>
-      <w:pPr>
-        <w:ind w:left="0" w:hanging="0"/>
-      </w:pPr>
-    </w:lvl>
-    <w:lvl w:ilvl="8">
-      <w:start w:val="1"/>
-      <w:numFmt w:val="none"/>
-      <w:suff w:val="nothing"/>
-      <w:lvlText w:val=""/>
-      <w:lvlJc w:val="left"/>
-      <w:pPr>
-        <w:ind w:left="0" w:hanging="0"/>
-      </w:pPr>
-    </w:lvl>
-  </w:abstractNum>
-  <w:num w:numId="1">
-    <w:abstractNumId w:val="1"/>
-  </w:num>
-  <w:num w:numId="2">
-    <w:abstractNumId w:val="2"/>
-  </w:num>
-</w:numbering>
-</file>
-
 <file path=word/styles.xml><?xml version="1.0" encoding="utf-8"?>
 <w:styles xmlns:w="http://schemas.openxmlformats.org/wordprocessingml/2006/main" xmlns:w14="http://schemas.microsoft.com/office/word/2010/wordml" xmlns:mc="http://schemas.openxmlformats.org/markup-compatibility/2006" mc:Ignorable="w14">
   <w:docDefaults>
@@ -14399,15 +13952,12 @@
       <w:rPr>
         <w:rFonts w:ascii="Liberation Serif" w:hAnsi="Liberation Serif" w:eastAsia="Noto Sans CJK SC" w:cs="Lohit Devanagari"/>
         <w:kern w:val="2"/>
-        <w:sz w:val="24"/>
         <w:szCs w:val="24"/>
         <w:lang w:val="en-IN" w:eastAsia="zh-CN" w:bidi="hi-IN"/>
       </w:rPr>
     </w:rPrDefault>
     <w:pPrDefault>
-      <w:pPr>
-        <w:widowControl/>
-      </w:pPr>
+      <w:pPr/>
     </w:pPrDefault>
   </w:docDefaults>
   <w:style w:type="paragraph" w:styleId="Normal">
@@ -14415,10 +13965,9 @@
     <w:qFormat/>
     <w:pPr>
       <w:widowControl/>
-      <w:kinsoku w:val="true"/>
-      <w:overflowPunct w:val="true"/>
-      <w:autoSpaceDE w:val="true"/>
+      <w:overflowPunct w:val="false"/>
       <w:bidi w:val="0"/>
+      <w:jc w:val="left"/>
     </w:pPr>
     <w:rPr>
       <w:rFonts w:ascii="Liberation Serif" w:hAnsi="Liberation Serif" w:eastAsia="Noto Sans CJK SC" w:cs="Lohit Devanagari"/>
@@ -14509,6 +14058,88 @@
       <w:u w:val="none"/>
     </w:rPr>
   </w:style>
+  <w:style w:type="character" w:styleId="ListLabel20">
+    <w:name w:val="ListLabel 20"/>
+    <w:qFormat/>
+    <w:rPr>
+      <w:rFonts w:cs="Wingdings"/>
+      <w:u w:val="none"/>
+    </w:rPr>
+  </w:style>
+  <w:style w:type="character" w:styleId="ListLabel21">
+    <w:name w:val="ListLabel 21"/>
+    <w:qFormat/>
+    <w:rPr>
+      <w:rFonts w:cs="Wingdings 2"/>
+      <w:u w:val="none"/>
+    </w:rPr>
+  </w:style>
+  <w:style w:type="character" w:styleId="ListLabel22">
+    <w:name w:val="ListLabel 22"/>
+    <w:qFormat/>
+    <w:rPr>
+      <w:rFonts w:cs="OpenSymbol"/>
+      <w:u w:val="none"/>
+    </w:rPr>
+  </w:style>
+  <w:style w:type="character" w:styleId="ListLabel23">
+    <w:name w:val="ListLabel 23"/>
+    <w:qFormat/>
+    <w:rPr>
+      <w:rFonts w:cs="Wingdings"/>
+      <w:u w:val="none"/>
+    </w:rPr>
+  </w:style>
+  <w:style w:type="character" w:styleId="ListLabel24">
+    <w:name w:val="ListLabel 24"/>
+    <w:qFormat/>
+    <w:rPr>
+      <w:rFonts w:cs="Wingdings 2"/>
+      <w:u w:val="none"/>
+    </w:rPr>
+  </w:style>
+  <w:style w:type="character" w:styleId="ListLabel25">
+    <w:name w:val="ListLabel 25"/>
+    <w:qFormat/>
+    <w:rPr>
+      <w:rFonts w:cs="OpenSymbol"/>
+      <w:u w:val="none"/>
+    </w:rPr>
+  </w:style>
+  <w:style w:type="character" w:styleId="ListLabel26">
+    <w:name w:val="ListLabel 26"/>
+    <w:qFormat/>
+    <w:rPr>
+      <w:rFonts w:cs="Wingdings"/>
+      <w:u w:val="none"/>
+    </w:rPr>
+  </w:style>
+  <w:style w:type="character" w:styleId="ListLabel27">
+    <w:name w:val="ListLabel 27"/>
+    <w:qFormat/>
+    <w:rPr>
+      <w:rFonts w:cs="Wingdings 2"/>
+      <w:u w:val="none"/>
+    </w:rPr>
+  </w:style>
+  <w:style w:type="character" w:styleId="ListLabel28">
+    <w:name w:val="ListLabel 28"/>
+    <w:qFormat/>
+    <w:rPr>
+      <w:rFonts w:cs="OpenSymbol"/>
+      <w:u w:val="none"/>
+    </w:rPr>
+  </w:style>
+  <w:style w:type="character" w:styleId="ListLabel29">
+    <w:name w:val="ListLabel 29"/>
+    <w:qFormat/>
+    <w:rPr>
+      <w:rFonts w:ascii="Roboto" w:hAnsi="Roboto" w:eastAsia="Roboto" w:cs="Roboto"/>
+      <w:b/>
+      <w:bCs/>
+      <w:color w:val="1155CC"/>
+    </w:rPr>
+  </w:style>
   <w:style w:type="paragraph" w:styleId="Heading">
     <w:name w:val="Heading"/>
     <w:basedOn w:val="Normal"/>

</xml_diff>